<commit_message>
Update SRS Courier Management System.docx
</commit_message>
<xml_diff>
--- a/SRS Courier Management System.docx
+++ b/SRS Courier Management System.docx
@@ -857,6 +857,16 @@
           <w:sz w:val="32"/>
           <w:szCs w:val="32"/>
         </w:rPr>
+        <w:t xml:space="preserve"> </w:t>
+      </w:r>
+      <w:r>
+        <w:rPr>
+          <w:rFonts w:ascii="Times New Roman" w:hAnsi="Times New Roman" w:cs="Times New Roman"/>
+          <w:b/>
+          <w:bCs/>
+          <w:sz w:val="32"/>
+          <w:szCs w:val="32"/>
+        </w:rPr>
         <w:t>Product Function</w:t>
       </w:r>
     </w:p>
@@ -968,6 +978,14 @@
           <w:sz w:val="28"/>
           <w:szCs w:val="28"/>
         </w:rPr>
+        <w:t xml:space="preserve">Branch </w:t>
+      </w:r>
+      <w:r>
+        <w:rPr>
+          <w:rFonts w:ascii="Times New Roman" w:hAnsi="Times New Roman" w:cs="Times New Roman"/>
+          <w:sz w:val="28"/>
+          <w:szCs w:val="28"/>
+        </w:rPr>
         <w:t>Login Module</w:t>
       </w:r>
     </w:p>
@@ -990,7 +1008,15 @@
           <w:sz w:val="28"/>
           <w:szCs w:val="28"/>
         </w:rPr>
-        <w:t>Booking Module</w:t>
+        <w:t>Employee</w:t>
+      </w:r>
+      <w:r>
+        <w:rPr>
+          <w:rFonts w:ascii="Times New Roman" w:hAnsi="Times New Roman" w:cs="Times New Roman"/>
+          <w:sz w:val="28"/>
+          <w:szCs w:val="28"/>
+        </w:rPr>
+        <w:t xml:space="preserve"> Login Module</w:t>
       </w:r>
     </w:p>
     <w:p>
@@ -1012,7 +1038,15 @@
           <w:sz w:val="28"/>
           <w:szCs w:val="28"/>
         </w:rPr>
-        <w:t>Consignment Arrived Module</w:t>
+        <w:t xml:space="preserve">Consignment </w:t>
+      </w:r>
+      <w:r>
+        <w:rPr>
+          <w:rFonts w:ascii="Times New Roman" w:hAnsi="Times New Roman" w:cs="Times New Roman"/>
+          <w:sz w:val="28"/>
+          <w:szCs w:val="28"/>
+        </w:rPr>
+        <w:t>Booking Module</w:t>
       </w:r>
     </w:p>
     <w:p>
@@ -1034,7 +1068,23 @@
           <w:sz w:val="28"/>
           <w:szCs w:val="28"/>
         </w:rPr>
-        <w:t>Consignment Dispatch Module</w:t>
+        <w:t xml:space="preserve">Consignment </w:t>
+      </w:r>
+      <w:r>
+        <w:rPr>
+          <w:rFonts w:ascii="Times New Roman" w:hAnsi="Times New Roman" w:cs="Times New Roman"/>
+          <w:sz w:val="28"/>
+          <w:szCs w:val="28"/>
+        </w:rPr>
+        <w:t>Receive</w:t>
+      </w:r>
+      <w:r>
+        <w:rPr>
+          <w:rFonts w:ascii="Times New Roman" w:hAnsi="Times New Roman" w:cs="Times New Roman"/>
+          <w:sz w:val="28"/>
+          <w:szCs w:val="28"/>
+        </w:rPr>
+        <w:t xml:space="preserve"> Module</w:t>
       </w:r>
     </w:p>
     <w:p>
@@ -1056,7 +1106,97 @@
           <w:sz w:val="28"/>
           <w:szCs w:val="28"/>
         </w:rPr>
-        <w:t>Consignment Delivery Module</w:t>
+        <w:t xml:space="preserve">Consignment </w:t>
+      </w:r>
+      <w:r>
+        <w:rPr>
+          <w:rFonts w:ascii="Times New Roman" w:hAnsi="Times New Roman" w:cs="Times New Roman"/>
+          <w:sz w:val="28"/>
+          <w:szCs w:val="28"/>
+        </w:rPr>
+        <w:t>Transit</w:t>
+      </w:r>
+      <w:r>
+        <w:rPr>
+          <w:rFonts w:ascii="Times New Roman" w:hAnsi="Times New Roman" w:cs="Times New Roman"/>
+          <w:sz w:val="28"/>
+          <w:szCs w:val="28"/>
+        </w:rPr>
+        <w:t xml:space="preserve"> Module</w:t>
+      </w:r>
+    </w:p>
+    <w:p>
+      <w:pPr>
+        <w:pStyle w:val="ListParagraph"/>
+        <w:numPr>
+          <w:ilvl w:val="0"/>
+          <w:numId w:val="27"/>
+        </w:numPr>
+        <w:rPr>
+          <w:rFonts w:ascii="Times New Roman" w:hAnsi="Times New Roman" w:cs="Times New Roman"/>
+          <w:sz w:val="28"/>
+          <w:szCs w:val="28"/>
+        </w:rPr>
+      </w:pPr>
+      <w:r>
+        <w:rPr>
+          <w:rFonts w:ascii="Times New Roman" w:hAnsi="Times New Roman" w:cs="Times New Roman"/>
+          <w:sz w:val="28"/>
+          <w:szCs w:val="28"/>
+        </w:rPr>
+        <w:t>Consignment Deliver Module</w:t>
+      </w:r>
+    </w:p>
+    <w:p>
+      <w:pPr>
+        <w:pStyle w:val="ListParagraph"/>
+        <w:numPr>
+          <w:ilvl w:val="0"/>
+          <w:numId w:val="27"/>
+        </w:numPr>
+        <w:rPr>
+          <w:rFonts w:ascii="Times New Roman" w:hAnsi="Times New Roman" w:cs="Times New Roman"/>
+          <w:sz w:val="28"/>
+          <w:szCs w:val="28"/>
+        </w:rPr>
+      </w:pPr>
+      <w:r>
+        <w:rPr>
+          <w:rFonts w:ascii="Times New Roman" w:hAnsi="Times New Roman" w:cs="Times New Roman"/>
+          <w:sz w:val="28"/>
+          <w:szCs w:val="28"/>
+        </w:rPr>
+        <w:t>Manage Employee Module</w:t>
+      </w:r>
+    </w:p>
+    <w:p>
+      <w:pPr>
+        <w:pStyle w:val="ListParagraph"/>
+        <w:numPr>
+          <w:ilvl w:val="0"/>
+          <w:numId w:val="27"/>
+        </w:numPr>
+        <w:rPr>
+          <w:rFonts w:ascii="Times New Roman" w:hAnsi="Times New Roman" w:cs="Times New Roman"/>
+          <w:sz w:val="28"/>
+          <w:szCs w:val="28"/>
+        </w:rPr>
+      </w:pPr>
+      <w:r>
+        <w:rPr>
+          <w:rFonts w:ascii="Times New Roman" w:hAnsi="Times New Roman" w:cs="Times New Roman"/>
+          <w:sz w:val="28"/>
+          <w:szCs w:val="28"/>
+        </w:rPr>
+        <w:t xml:space="preserve">Employee </w:t>
+      </w:r>
+      <w:r>
+        <w:rPr>
+          <w:rFonts w:ascii="Times New Roman" w:hAnsi="Times New Roman" w:cs="Times New Roman"/>
+          <w:sz w:val="28"/>
+          <w:szCs w:val="28"/>
+        </w:rPr>
+        <w:t>Consignment Deliver Module</w:t>
       </w:r>
     </w:p>
     <w:p>
@@ -1119,13 +1259,9 @@
     </w:p>
     <w:p>
       <w:pPr>
-        <w:rPr>
-          <w:rFonts w:ascii="Times New Roman" w:hAnsi="Times New Roman" w:cs="Times New Roman"/>
-          <w:sz w:val="28"/>
-          <w:szCs w:val="28"/>
-        </w:rPr>
-      </w:pPr>
-      <w:r>
+        <w:pStyle w:val="ListParagraph"/>
+        <w:ind w:left="900"/>
+        <w:jc w:val="both"/>
         <w:rPr>
           <w:rFonts w:ascii="Times New Roman" w:hAnsi="Times New Roman" w:cs="Times New Roman"/>
           <w:b/>
@@ -1133,8 +1269,113 @@
           <w:sz w:val="36"/>
           <w:szCs w:val="36"/>
         </w:rPr>
-        <w:br w:type="page"/>
-      </w:r>
+      </w:pPr>
+    </w:p>
+    <w:p>
+      <w:pPr>
+        <w:pStyle w:val="ListParagraph"/>
+        <w:ind w:left="900"/>
+        <w:jc w:val="both"/>
+        <w:rPr>
+          <w:rFonts w:ascii="Times New Roman" w:hAnsi="Times New Roman" w:cs="Times New Roman"/>
+          <w:sz w:val="28"/>
+          <w:szCs w:val="28"/>
+        </w:rPr>
+      </w:pPr>
+      <w:r>
+        <w:rPr>
+          <w:rFonts w:ascii="Times New Roman" w:hAnsi="Times New Roman" w:cs="Times New Roman"/>
+          <w:sz w:val="28"/>
+          <w:szCs w:val="28"/>
+        </w:rPr>
+        <w:t xml:space="preserve">There </w:t>
+      </w:r>
+      <w:r>
+        <w:rPr>
+          <w:rFonts w:ascii="Times New Roman" w:hAnsi="Times New Roman" w:cs="Times New Roman"/>
+          <w:sz w:val="28"/>
+          <w:szCs w:val="28"/>
+        </w:rPr>
+        <w:t>are three users in this system:</w:t>
+      </w:r>
+    </w:p>
+    <w:p>
+      <w:pPr>
+        <w:pStyle w:val="ListParagraph"/>
+        <w:numPr>
+          <w:ilvl w:val="0"/>
+          <w:numId w:val="28"/>
+        </w:numPr>
+        <w:jc w:val="both"/>
+        <w:rPr>
+          <w:rFonts w:ascii="Times New Roman" w:hAnsi="Times New Roman" w:cs="Times New Roman"/>
+          <w:sz w:val="28"/>
+          <w:szCs w:val="28"/>
+        </w:rPr>
+      </w:pPr>
+      <w:r>
+        <w:rPr>
+          <w:rFonts w:ascii="Times New Roman" w:hAnsi="Times New Roman" w:cs="Times New Roman"/>
+          <w:sz w:val="28"/>
+          <w:szCs w:val="28"/>
+        </w:rPr>
+        <w:t>Branch Administrator</w:t>
+      </w:r>
+    </w:p>
+    <w:p>
+      <w:pPr>
+        <w:pStyle w:val="ListParagraph"/>
+        <w:numPr>
+          <w:ilvl w:val="0"/>
+          <w:numId w:val="28"/>
+        </w:numPr>
+        <w:jc w:val="both"/>
+        <w:rPr>
+          <w:rFonts w:ascii="Times New Roman" w:hAnsi="Times New Roman" w:cs="Times New Roman"/>
+          <w:sz w:val="28"/>
+          <w:szCs w:val="28"/>
+        </w:rPr>
+      </w:pPr>
+      <w:r>
+        <w:rPr>
+          <w:rFonts w:ascii="Times New Roman" w:hAnsi="Times New Roman" w:cs="Times New Roman"/>
+          <w:sz w:val="28"/>
+          <w:szCs w:val="28"/>
+        </w:rPr>
+        <w:t>Employee</w:t>
+      </w:r>
+    </w:p>
+    <w:p>
+      <w:pPr>
+        <w:pStyle w:val="ListParagraph"/>
+        <w:numPr>
+          <w:ilvl w:val="0"/>
+          <w:numId w:val="28"/>
+        </w:numPr>
+        <w:jc w:val="both"/>
+        <w:rPr>
+          <w:rFonts w:ascii="Times New Roman" w:hAnsi="Times New Roman" w:cs="Times New Roman"/>
+          <w:sz w:val="28"/>
+          <w:szCs w:val="28"/>
+        </w:rPr>
+      </w:pPr>
+      <w:r>
+        <w:rPr>
+          <w:rFonts w:ascii="Times New Roman" w:hAnsi="Times New Roman" w:cs="Times New Roman"/>
+          <w:sz w:val="28"/>
+          <w:szCs w:val="28"/>
+        </w:rPr>
+        <w:t>Customer</w:t>
+      </w:r>
+    </w:p>
+    <w:p>
+      <w:pPr>
+        <w:rPr>
+          <w:rFonts w:ascii="Times New Roman" w:hAnsi="Times New Roman" w:cs="Times New Roman"/>
+          <w:sz w:val="28"/>
+          <w:szCs w:val="28"/>
+        </w:rPr>
+      </w:pPr>
     </w:p>
     <w:p>
       <w:pPr>
@@ -1159,7 +1400,6 @@
           <w:sz w:val="36"/>
           <w:szCs w:val="36"/>
         </w:rPr>
-        <w:lastRenderedPageBreak/>
         <w:t>Specific Requirements</w:t>
       </w:r>
     </w:p>
@@ -1245,25 +1485,9 @@
           <w:szCs w:val="28"/>
           <w:lang w:bidi="hi-IN"/>
         </w:rPr>
+        <w:lastRenderedPageBreak/>
         <w:t>The software must allow input of products data from Administrator and Securely access from the data streaming real-time monitoring equipment.</w:t>
       </w:r>
-    </w:p>
-    <w:p>
-      <w:pPr>
-        <w:autoSpaceDE w:val="0"/>
-        <w:autoSpaceDN w:val="0"/>
-        <w:adjustRightInd w:val="0"/>
-        <w:spacing w:after="0" w:line="240" w:lineRule="auto"/>
-        <w:ind w:left="1260" w:hanging="450"/>
-        <w:jc w:val="both"/>
-        <w:rPr>
-          <w:rFonts w:ascii="Times New Roman" w:hAnsi="Times New Roman" w:cs="Times New Roman"/>
-          <w:color w:val="000000"/>
-          <w:sz w:val="28"/>
-          <w:szCs w:val="28"/>
-          <w:lang w:bidi="hi-IN"/>
-        </w:rPr>
-      </w:pPr>
     </w:p>
     <w:p>
       <w:pPr>
@@ -1299,23 +1523,6 @@
     </w:p>
     <w:p>
       <w:pPr>
-        <w:autoSpaceDE w:val="0"/>
-        <w:autoSpaceDN w:val="0"/>
-        <w:adjustRightInd w:val="0"/>
-        <w:spacing w:after="0" w:line="240" w:lineRule="auto"/>
-        <w:ind w:left="1260" w:hanging="450"/>
-        <w:jc w:val="both"/>
-        <w:rPr>
-          <w:rFonts w:ascii="Times New Roman" w:hAnsi="Times New Roman" w:cs="Times New Roman"/>
-          <w:color w:val="000000"/>
-          <w:sz w:val="28"/>
-          <w:szCs w:val="28"/>
-          <w:lang w:bidi="hi-IN"/>
-        </w:rPr>
-      </w:pPr>
-    </w:p>
-    <w:p>
-      <w:pPr>
         <w:pStyle w:val="ListParagraph"/>
         <w:numPr>
           <w:ilvl w:val="0"/>
@@ -1348,23 +1555,6 @@
     </w:p>
     <w:p>
       <w:pPr>
-        <w:autoSpaceDE w:val="0"/>
-        <w:autoSpaceDN w:val="0"/>
-        <w:adjustRightInd w:val="0"/>
-        <w:spacing w:after="0" w:line="240" w:lineRule="auto"/>
-        <w:ind w:left="1260" w:hanging="450"/>
-        <w:jc w:val="both"/>
-        <w:rPr>
-          <w:rFonts w:ascii="Times New Roman" w:hAnsi="Times New Roman" w:cs="Times New Roman"/>
-          <w:color w:val="000000"/>
-          <w:sz w:val="28"/>
-          <w:szCs w:val="28"/>
-          <w:lang w:bidi="hi-IN"/>
-        </w:rPr>
-      </w:pPr>
-    </w:p>
-    <w:p>
-      <w:pPr>
         <w:pStyle w:val="ListParagraph"/>
         <w:numPr>
           <w:ilvl w:val="0"/>
@@ -1397,23 +1587,6 @@
     </w:p>
     <w:p>
       <w:pPr>
-        <w:autoSpaceDE w:val="0"/>
-        <w:autoSpaceDN w:val="0"/>
-        <w:adjustRightInd w:val="0"/>
-        <w:spacing w:after="0" w:line="240" w:lineRule="auto"/>
-        <w:ind w:left="1260" w:hanging="450"/>
-        <w:jc w:val="both"/>
-        <w:rPr>
-          <w:rFonts w:ascii="Times New Roman" w:hAnsi="Times New Roman" w:cs="Times New Roman"/>
-          <w:color w:val="000000"/>
-          <w:sz w:val="28"/>
-          <w:szCs w:val="28"/>
-          <w:lang w:bidi="hi-IN"/>
-        </w:rPr>
-      </w:pPr>
-    </w:p>
-    <w:p>
-      <w:pPr>
         <w:pStyle w:val="ListParagraph"/>
         <w:numPr>
           <w:ilvl w:val="0"/>
@@ -1446,23 +1619,6 @@
     </w:p>
     <w:p>
       <w:pPr>
-        <w:autoSpaceDE w:val="0"/>
-        <w:autoSpaceDN w:val="0"/>
-        <w:adjustRightInd w:val="0"/>
-        <w:spacing w:after="0" w:line="240" w:lineRule="auto"/>
-        <w:ind w:left="1260" w:hanging="450"/>
-        <w:jc w:val="both"/>
-        <w:rPr>
-          <w:rFonts w:ascii="Times New Roman" w:hAnsi="Times New Roman" w:cs="Times New Roman"/>
-          <w:color w:val="000000"/>
-          <w:sz w:val="28"/>
-          <w:szCs w:val="28"/>
-          <w:lang w:bidi="hi-IN"/>
-        </w:rPr>
-      </w:pPr>
-    </w:p>
-    <w:p>
-      <w:pPr>
         <w:pStyle w:val="ListParagraph"/>
         <w:numPr>
           <w:ilvl w:val="0"/>
@@ -1495,23 +1651,6 @@
     </w:p>
     <w:p>
       <w:pPr>
-        <w:autoSpaceDE w:val="0"/>
-        <w:autoSpaceDN w:val="0"/>
-        <w:adjustRightInd w:val="0"/>
-        <w:spacing w:after="0" w:line="240" w:lineRule="auto"/>
-        <w:ind w:left="1260" w:hanging="450"/>
-        <w:jc w:val="both"/>
-        <w:rPr>
-          <w:rFonts w:ascii="Times New Roman" w:hAnsi="Times New Roman" w:cs="Times New Roman"/>
-          <w:color w:val="000000"/>
-          <w:sz w:val="28"/>
-          <w:szCs w:val="28"/>
-          <w:lang w:bidi="hi-IN"/>
-        </w:rPr>
-      </w:pPr>
-    </w:p>
-    <w:p>
-      <w:pPr>
         <w:pStyle w:val="ListParagraph"/>
         <w:numPr>
           <w:ilvl w:val="0"/>
@@ -2069,7 +2208,6 @@
           <w:szCs w:val="32"/>
           <w:lang w:bidi="hi-IN"/>
         </w:rPr>
-        <w:lastRenderedPageBreak/>
         <w:t>User Requirements</w:t>
       </w:r>
     </w:p>
@@ -2451,6 +2589,119 @@
     </w:lvl>
   </w:abstractNum>
   <w:abstractNum w:abstractNumId="2" w15:restartNumberingAfterBreak="0">
+    <w:nsid w:val="06517653"/>
+    <w:multiLevelType w:val="hybridMultilevel"/>
+    <w:tmpl w:val="617A0140"/>
+    <w:lvl w:ilvl="0" w:tplc="40090001">
+      <w:start w:val="1"/>
+      <w:numFmt w:val="bullet"/>
+      <w:lvlText w:val=""/>
+      <w:lvlJc w:val="left"/>
+      <w:pPr>
+        <w:ind w:left="1620" w:hanging="360"/>
+      </w:pPr>
+      <w:rPr>
+        <w:rFonts w:ascii="Symbol" w:hAnsi="Symbol" w:hint="default"/>
+      </w:rPr>
+    </w:lvl>
+    <w:lvl w:ilvl="1" w:tplc="40090003" w:tentative="1">
+      <w:start w:val="1"/>
+      <w:numFmt w:val="bullet"/>
+      <w:lvlText w:val="o"/>
+      <w:lvlJc w:val="left"/>
+      <w:pPr>
+        <w:ind w:left="2340" w:hanging="360"/>
+      </w:pPr>
+      <w:rPr>
+        <w:rFonts w:ascii="Courier New" w:hAnsi="Courier New" w:cs="Courier New" w:hint="default"/>
+      </w:rPr>
+    </w:lvl>
+    <w:lvl w:ilvl="2" w:tplc="40090005" w:tentative="1">
+      <w:start w:val="1"/>
+      <w:numFmt w:val="bullet"/>
+      <w:lvlText w:val=""/>
+      <w:lvlJc w:val="left"/>
+      <w:pPr>
+        <w:ind w:left="3060" w:hanging="360"/>
+      </w:pPr>
+      <w:rPr>
+        <w:rFonts w:ascii="Wingdings" w:hAnsi="Wingdings" w:hint="default"/>
+      </w:rPr>
+    </w:lvl>
+    <w:lvl w:ilvl="3" w:tplc="40090001" w:tentative="1">
+      <w:start w:val="1"/>
+      <w:numFmt w:val="bullet"/>
+      <w:lvlText w:val=""/>
+      <w:lvlJc w:val="left"/>
+      <w:pPr>
+        <w:ind w:left="3780" w:hanging="360"/>
+      </w:pPr>
+      <w:rPr>
+        <w:rFonts w:ascii="Symbol" w:hAnsi="Symbol" w:hint="default"/>
+      </w:rPr>
+    </w:lvl>
+    <w:lvl w:ilvl="4" w:tplc="40090003" w:tentative="1">
+      <w:start w:val="1"/>
+      <w:numFmt w:val="bullet"/>
+      <w:lvlText w:val="o"/>
+      <w:lvlJc w:val="left"/>
+      <w:pPr>
+        <w:ind w:left="4500" w:hanging="360"/>
+      </w:pPr>
+      <w:rPr>
+        <w:rFonts w:ascii="Courier New" w:hAnsi="Courier New" w:cs="Courier New" w:hint="default"/>
+      </w:rPr>
+    </w:lvl>
+    <w:lvl w:ilvl="5" w:tplc="40090005" w:tentative="1">
+      <w:start w:val="1"/>
+      <w:numFmt w:val="bullet"/>
+      <w:lvlText w:val=""/>
+      <w:lvlJc w:val="left"/>
+      <w:pPr>
+        <w:ind w:left="5220" w:hanging="360"/>
+      </w:pPr>
+      <w:rPr>
+        <w:rFonts w:ascii="Wingdings" w:hAnsi="Wingdings" w:hint="default"/>
+      </w:rPr>
+    </w:lvl>
+    <w:lvl w:ilvl="6" w:tplc="40090001" w:tentative="1">
+      <w:start w:val="1"/>
+      <w:numFmt w:val="bullet"/>
+      <w:lvlText w:val=""/>
+      <w:lvlJc w:val="left"/>
+      <w:pPr>
+        <w:ind w:left="5940" w:hanging="360"/>
+      </w:pPr>
+      <w:rPr>
+        <w:rFonts w:ascii="Symbol" w:hAnsi="Symbol" w:hint="default"/>
+      </w:rPr>
+    </w:lvl>
+    <w:lvl w:ilvl="7" w:tplc="40090003" w:tentative="1">
+      <w:start w:val="1"/>
+      <w:numFmt w:val="bullet"/>
+      <w:lvlText w:val="o"/>
+      <w:lvlJc w:val="left"/>
+      <w:pPr>
+        <w:ind w:left="6660" w:hanging="360"/>
+      </w:pPr>
+      <w:rPr>
+        <w:rFonts w:ascii="Courier New" w:hAnsi="Courier New" w:cs="Courier New" w:hint="default"/>
+      </w:rPr>
+    </w:lvl>
+    <w:lvl w:ilvl="8" w:tplc="40090005" w:tentative="1">
+      <w:start w:val="1"/>
+      <w:numFmt w:val="bullet"/>
+      <w:lvlText w:val=""/>
+      <w:lvlJc w:val="left"/>
+      <w:pPr>
+        <w:ind w:left="7380" w:hanging="360"/>
+      </w:pPr>
+      <w:rPr>
+        <w:rFonts w:ascii="Wingdings" w:hAnsi="Wingdings" w:hint="default"/>
+      </w:rPr>
+    </w:lvl>
+  </w:abstractNum>
+  <w:abstractNum w:abstractNumId="3" w15:restartNumberingAfterBreak="0">
     <w:nsid w:val="18657EC3"/>
     <w:multiLevelType w:val="hybridMultilevel"/>
     <w:tmpl w:val="CA22FFA6"/>
@@ -2536,7 +2787,7 @@
       </w:pPr>
     </w:lvl>
   </w:abstractNum>
-  <w:abstractNum w:abstractNumId="3" w15:restartNumberingAfterBreak="0">
+  <w:abstractNum w:abstractNumId="4" w15:restartNumberingAfterBreak="0">
     <w:nsid w:val="198E156C"/>
     <w:multiLevelType w:val="hybridMultilevel"/>
     <w:tmpl w:val="1772C834"/>
@@ -2622,7 +2873,7 @@
       </w:pPr>
     </w:lvl>
   </w:abstractNum>
-  <w:abstractNum w:abstractNumId="4" w15:restartNumberingAfterBreak="0">
+  <w:abstractNum w:abstractNumId="5" w15:restartNumberingAfterBreak="0">
     <w:nsid w:val="1A97558A"/>
     <w:multiLevelType w:val="hybridMultilevel"/>
     <w:tmpl w:val="C93CA516"/>
@@ -2735,7 +2986,7 @@
       </w:rPr>
     </w:lvl>
   </w:abstractNum>
-  <w:abstractNum w:abstractNumId="5" w15:restartNumberingAfterBreak="0">
+  <w:abstractNum w:abstractNumId="6" w15:restartNumberingAfterBreak="0">
     <w:nsid w:val="20A56016"/>
     <w:multiLevelType w:val="hybridMultilevel"/>
     <w:tmpl w:val="59F8AE0B"/>
@@ -2786,7 +3037,7 @@
       <w:lvlJc w:val="left"/>
     </w:lvl>
   </w:abstractNum>
-  <w:abstractNum w:abstractNumId="6" w15:restartNumberingAfterBreak="0">
+  <w:abstractNum w:abstractNumId="7" w15:restartNumberingAfterBreak="0">
     <w:nsid w:val="2B74578C"/>
     <w:multiLevelType w:val="hybridMultilevel"/>
     <w:tmpl w:val="E718F0E3"/>
@@ -2837,7 +3088,7 @@
       <w:lvlJc w:val="left"/>
     </w:lvl>
   </w:abstractNum>
-  <w:abstractNum w:abstractNumId="7" w15:restartNumberingAfterBreak="0">
+  <w:abstractNum w:abstractNumId="8" w15:restartNumberingAfterBreak="0">
     <w:nsid w:val="2CE9115D"/>
     <w:multiLevelType w:val="hybridMultilevel"/>
     <w:tmpl w:val="C4AEBF28"/>
@@ -2947,7 +3198,7 @@
       </w:rPr>
     </w:lvl>
   </w:abstractNum>
-  <w:abstractNum w:abstractNumId="8" w15:restartNumberingAfterBreak="0">
+  <w:abstractNum w:abstractNumId="9" w15:restartNumberingAfterBreak="0">
     <w:nsid w:val="327B48D2"/>
     <w:multiLevelType w:val="hybridMultilevel"/>
     <w:tmpl w:val="B8CE52C8"/>
@@ -3033,7 +3284,7 @@
       </w:pPr>
     </w:lvl>
   </w:abstractNum>
-  <w:abstractNum w:abstractNumId="9" w15:restartNumberingAfterBreak="0">
+  <w:abstractNum w:abstractNumId="10" w15:restartNumberingAfterBreak="0">
     <w:nsid w:val="34887153"/>
     <w:multiLevelType w:val="hybridMultilevel"/>
     <w:tmpl w:val="BF3CD46C"/>
@@ -3119,7 +3370,7 @@
       </w:pPr>
     </w:lvl>
   </w:abstractNum>
-  <w:abstractNum w:abstractNumId="10" w15:restartNumberingAfterBreak="0">
+  <w:abstractNum w:abstractNumId="11" w15:restartNumberingAfterBreak="0">
     <w:nsid w:val="38DD9B6F"/>
     <w:multiLevelType w:val="hybridMultilevel"/>
     <w:tmpl w:val="AB80FA77"/>
@@ -3170,7 +3421,7 @@
       <w:lvlJc w:val="left"/>
     </w:lvl>
   </w:abstractNum>
-  <w:abstractNum w:abstractNumId="11" w15:restartNumberingAfterBreak="0">
+  <w:abstractNum w:abstractNumId="12" w15:restartNumberingAfterBreak="0">
     <w:nsid w:val="3B8A6DA3"/>
     <w:multiLevelType w:val="hybridMultilevel"/>
     <w:tmpl w:val="C41623AE"/>
@@ -3256,7 +3507,7 @@
       </w:pPr>
     </w:lvl>
   </w:abstractNum>
-  <w:abstractNum w:abstractNumId="12" w15:restartNumberingAfterBreak="0">
+  <w:abstractNum w:abstractNumId="13" w15:restartNumberingAfterBreak="0">
     <w:nsid w:val="3FEB57C2"/>
     <w:multiLevelType w:val="hybridMultilevel"/>
     <w:tmpl w:val="21BCB536"/>
@@ -3366,7 +3617,7 @@
       </w:rPr>
     </w:lvl>
   </w:abstractNum>
-  <w:abstractNum w:abstractNumId="13" w15:restartNumberingAfterBreak="0">
+  <w:abstractNum w:abstractNumId="14" w15:restartNumberingAfterBreak="0">
     <w:nsid w:val="459C2E39"/>
     <w:multiLevelType w:val="hybridMultilevel"/>
     <w:tmpl w:val="13F29624"/>
@@ -3479,7 +3730,7 @@
       </w:rPr>
     </w:lvl>
   </w:abstractNum>
-  <w:abstractNum w:abstractNumId="14" w15:restartNumberingAfterBreak="0">
+  <w:abstractNum w:abstractNumId="15" w15:restartNumberingAfterBreak="0">
     <w:nsid w:val="494F3181"/>
     <w:multiLevelType w:val="hybridMultilevel"/>
     <w:tmpl w:val="CC4650FE"/>
@@ -3565,7 +3816,7 @@
       </w:pPr>
     </w:lvl>
   </w:abstractNum>
-  <w:abstractNum w:abstractNumId="15" w15:restartNumberingAfterBreak="0">
+  <w:abstractNum w:abstractNumId="16" w15:restartNumberingAfterBreak="0">
     <w:nsid w:val="4E653ACB"/>
     <w:multiLevelType w:val="multilevel"/>
     <w:tmpl w:val="4009001F"/>
@@ -3651,7 +3902,7 @@
       </w:pPr>
     </w:lvl>
   </w:abstractNum>
-  <w:abstractNum w:abstractNumId="16" w15:restartNumberingAfterBreak="0">
+  <w:abstractNum w:abstractNumId="17" w15:restartNumberingAfterBreak="0">
     <w:nsid w:val="55584EBD"/>
     <w:multiLevelType w:val="hybridMultilevel"/>
     <w:tmpl w:val="DB04B1DC"/>
@@ -3761,7 +4012,7 @@
       </w:rPr>
     </w:lvl>
   </w:abstractNum>
-  <w:abstractNum w:abstractNumId="17" w15:restartNumberingAfterBreak="0">
+  <w:abstractNum w:abstractNumId="18" w15:restartNumberingAfterBreak="0">
     <w:nsid w:val="56D31A7A"/>
     <w:multiLevelType w:val="hybridMultilevel"/>
     <w:tmpl w:val="D368FA1A"/>
@@ -3847,7 +4098,7 @@
       </w:pPr>
     </w:lvl>
   </w:abstractNum>
-  <w:abstractNum w:abstractNumId="18" w15:restartNumberingAfterBreak="0">
+  <w:abstractNum w:abstractNumId="19" w15:restartNumberingAfterBreak="0">
     <w:nsid w:val="5AF2320F"/>
     <w:multiLevelType w:val="hybridMultilevel"/>
     <w:tmpl w:val="4FCA729C"/>
@@ -3933,7 +4184,7 @@
       </w:pPr>
     </w:lvl>
   </w:abstractNum>
-  <w:abstractNum w:abstractNumId="19" w15:restartNumberingAfterBreak="0">
+  <w:abstractNum w:abstractNumId="20" w15:restartNumberingAfterBreak="0">
     <w:nsid w:val="5BFC1F23"/>
     <w:multiLevelType w:val="hybridMultilevel"/>
     <w:tmpl w:val="CCA646A2"/>
@@ -3984,7 +4235,7 @@
       <w:lvlJc w:val="left"/>
     </w:lvl>
   </w:abstractNum>
-  <w:abstractNum w:abstractNumId="20" w15:restartNumberingAfterBreak="0">
+  <w:abstractNum w:abstractNumId="21" w15:restartNumberingAfterBreak="0">
     <w:nsid w:val="5CCD6911"/>
     <w:multiLevelType w:val="hybridMultilevel"/>
     <w:tmpl w:val="02FCDA7A"/>
@@ -4094,7 +4345,7 @@
       </w:rPr>
     </w:lvl>
   </w:abstractNum>
-  <w:abstractNum w:abstractNumId="21" w15:restartNumberingAfterBreak="0">
+  <w:abstractNum w:abstractNumId="22" w15:restartNumberingAfterBreak="0">
     <w:nsid w:val="689897B2"/>
     <w:multiLevelType w:val="hybridMultilevel"/>
     <w:tmpl w:val="37F09F90"/>
@@ -4145,7 +4396,7 @@
       <w:lvlJc w:val="left"/>
     </w:lvl>
   </w:abstractNum>
-  <w:abstractNum w:abstractNumId="22" w15:restartNumberingAfterBreak="0">
+  <w:abstractNum w:abstractNumId="23" w15:restartNumberingAfterBreak="0">
     <w:nsid w:val="6B584D10"/>
     <w:multiLevelType w:val="hybridMultilevel"/>
     <w:tmpl w:val="33745120"/>
@@ -4255,7 +4506,7 @@
       </w:rPr>
     </w:lvl>
   </w:abstractNum>
-  <w:abstractNum w:abstractNumId="23" w15:restartNumberingAfterBreak="0">
+  <w:abstractNum w:abstractNumId="24" w15:restartNumberingAfterBreak="0">
     <w:nsid w:val="6CF95036"/>
     <w:multiLevelType w:val="hybridMultilevel"/>
     <w:tmpl w:val="C3541E28"/>
@@ -4368,7 +4619,7 @@
       </w:rPr>
     </w:lvl>
   </w:abstractNum>
-  <w:abstractNum w:abstractNumId="24" w15:restartNumberingAfterBreak="0">
+  <w:abstractNum w:abstractNumId="25" w15:restartNumberingAfterBreak="0">
     <w:nsid w:val="71215DF0"/>
     <w:multiLevelType w:val="hybridMultilevel"/>
     <w:tmpl w:val="130C2EEC"/>
@@ -4481,7 +4732,7 @@
       </w:rPr>
     </w:lvl>
   </w:abstractNum>
-  <w:abstractNum w:abstractNumId="25" w15:restartNumberingAfterBreak="0">
+  <w:abstractNum w:abstractNumId="26" w15:restartNumberingAfterBreak="0">
     <w:nsid w:val="76EB6C1A"/>
     <w:multiLevelType w:val="hybridMultilevel"/>
     <w:tmpl w:val="E920F054"/>
@@ -4594,7 +4845,7 @@
       </w:rPr>
     </w:lvl>
   </w:abstractNum>
-  <w:abstractNum w:abstractNumId="26" w15:restartNumberingAfterBreak="0">
+  <w:abstractNum w:abstractNumId="27" w15:restartNumberingAfterBreak="0">
     <w:nsid w:val="77857FED"/>
     <w:multiLevelType w:val="hybridMultilevel"/>
     <w:tmpl w:val="11DEBF00"/>
@@ -4681,85 +4932,88 @@
     </w:lvl>
   </w:abstractNum>
   <w:num w:numId="1">
-    <w:abstractNumId w:val="25"/>
+    <w:abstractNumId w:val="26"/>
   </w:num>
   <w:num w:numId="2">
-    <w:abstractNumId w:val="23"/>
+    <w:abstractNumId w:val="24"/>
   </w:num>
   <w:num w:numId="3">
-    <w:abstractNumId w:val="21"/>
+    <w:abstractNumId w:val="22"/>
   </w:num>
   <w:num w:numId="4">
-    <w:abstractNumId w:val="5"/>
+    <w:abstractNumId w:val="6"/>
   </w:num>
   <w:num w:numId="5">
-    <w:abstractNumId w:val="6"/>
+    <w:abstractNumId w:val="7"/>
   </w:num>
   <w:num w:numId="6">
-    <w:abstractNumId w:val="10"/>
+    <w:abstractNumId w:val="11"/>
   </w:num>
   <w:num w:numId="7">
-    <w:abstractNumId w:val="3"/>
+    <w:abstractNumId w:val="4"/>
   </w:num>
   <w:num w:numId="8">
-    <w:abstractNumId w:val="17"/>
+    <w:abstractNumId w:val="18"/>
   </w:num>
   <w:num w:numId="9">
-    <w:abstractNumId w:val="15"/>
+    <w:abstractNumId w:val="16"/>
   </w:num>
   <w:num w:numId="10">
-    <w:abstractNumId w:val="12"/>
+    <w:abstractNumId w:val="13"/>
   </w:num>
   <w:num w:numId="11">
-    <w:abstractNumId w:val="16"/>
+    <w:abstractNumId w:val="17"/>
   </w:num>
   <w:num w:numId="12">
     <w:abstractNumId w:val="1"/>
   </w:num>
   <w:num w:numId="13">
-    <w:abstractNumId w:val="7"/>
+    <w:abstractNumId w:val="8"/>
   </w:num>
   <w:num w:numId="14">
     <w:abstractNumId w:val="0"/>
   </w:num>
   <w:num w:numId="15">
+    <w:abstractNumId w:val="20"/>
+  </w:num>
+  <w:num w:numId="16">
+    <w:abstractNumId w:val="21"/>
+  </w:num>
+  <w:num w:numId="17">
+    <w:abstractNumId w:val="23"/>
+  </w:num>
+  <w:num w:numId="18">
+    <w:abstractNumId w:val="10"/>
+  </w:num>
+  <w:num w:numId="19">
     <w:abstractNumId w:val="19"/>
   </w:num>
-  <w:num w:numId="16">
-    <w:abstractNumId w:val="20"/>
+  <w:num w:numId="20">
+    <w:abstractNumId w:val="27"/>
   </w:num>
-  <w:num w:numId="17">
-    <w:abstractNumId w:val="22"/>
+  <w:num w:numId="21">
+    <w:abstractNumId w:val="3"/>
   </w:num>
-  <w:num w:numId="18">
+  <w:num w:numId="22">
+    <w:abstractNumId w:val="12"/>
+  </w:num>
+  <w:num w:numId="23">
     <w:abstractNumId w:val="9"/>
   </w:num>
-  <w:num w:numId="19">
-    <w:abstractNumId w:val="18"/>
+  <w:num w:numId="24">
+    <w:abstractNumId w:val="15"/>
   </w:num>
-  <w:num w:numId="20">
-    <w:abstractNumId w:val="26"/>
+  <w:num w:numId="25">
+    <w:abstractNumId w:val="5"/>
   </w:num>
-  <w:num w:numId="21">
-    <w:abstractNumId w:val="2"/>
-  </w:num>
-  <w:num w:numId="22">
-    <w:abstractNumId w:val="11"/>
-  </w:num>
-  <w:num w:numId="23">
-    <w:abstractNumId w:val="8"/>
-  </w:num>
-  <w:num w:numId="24">
+  <w:num w:numId="26">
     <w:abstractNumId w:val="14"/>
   </w:num>
-  <w:num w:numId="25">
-    <w:abstractNumId w:val="4"/>
+  <w:num w:numId="27">
+    <w:abstractNumId w:val="25"/>
   </w:num>
-  <w:num w:numId="26">
-    <w:abstractNumId w:val="13"/>
-  </w:num>
-  <w:num w:numId="27">
-    <w:abstractNumId w:val="24"/>
+  <w:num w:numId="28">
+    <w:abstractNumId w:val="2"/>
   </w:num>
 </w:numbering>
 </file>

</xml_diff>